<commit_message>
calculated percentages on 781 instead of 2184
git-svn-id: file:///localdisk/subversion/inca/trunk/devel/projects/teragrid@14881 7dba3f4a-8be6-0310-8b3b-b4fec25ea7f3
</commit_message>
<xml_diff>
--- a/xsede/mgmt/2012/qsr-apr-jun-12-ops.docx
+++ b/xsede/mgmt/2012/qsr-apr-jun-12-ops.docx
@@ -244,7 +244,7 @@
               <w:rPr>
                 <w:b/>
               </w:rPr>
-              <w:t>98.1</w:t>
+              <w:t>99.3</w:t>
             </w:r>
             <w:r>
               <w:rPr>
@@ -319,7 +319,7 @@
               <w:rPr>
                 <w:b/>
               </w:rPr>
-              <w:t>99.7</w:t>
+              <w:t>99.9</w:t>
             </w:r>
             <w:r>
               <w:rPr>
@@ -391,7 +391,7 @@
               <w:rPr>
                 <w:b/>
               </w:rPr>
-              <w:t>99.7</w:t>
+              <w:t>99.9</w:t>
             </w:r>
             <w:r>
               <w:rPr>
@@ -577,14 +577,14 @@
                 <w:b/>
               </w:rPr>
             </w:pPr>
+            <w:r>
+              <w:rPr>
+                <w:b/>
+              </w:rPr>
+              <w:t>100</w:t>
+            </w:r>
             <w:bookmarkStart w:id="0" w:name="_GoBack"/>
             <w:bookmarkEnd w:id="0"/>
-            <w:r>
-              <w:rPr>
-                <w:b/>
-              </w:rPr>
-              <w:t>99.97</w:t>
-            </w:r>
             <w:r>
               <w:rPr>
                 <w:b/>
@@ -619,14 +619,27 @@
       <w:r>
         <w:t xml:space="preserve">Table </w:t>
       </w:r>
-      <w:fldSimple w:instr=" SEQ Table \* ARABIC ">
-        <w:r>
-          <w:rPr>
-            <w:noProof/>
-          </w:rPr>
-          <w:t>1</w:t>
-        </w:r>
-      </w:fldSimple>
+      <w:r>
+        <w:fldChar w:fldCharType="begin"/>
+      </w:r>
+      <w:r>
+        <w:instrText xml:space="preserve"> SEQ Table \* ARABIC </w:instrText>
+      </w:r>
+      <w:r>
+        <w:fldChar w:fldCharType="separate"/>
+      </w:r>
+      <w:r>
+        <w:rPr>
+          <w:noProof/>
+        </w:rPr>
+        <w:t>1</w:t>
+      </w:r>
+      <w:r>
+        <w:rPr>
+          <w:noProof/>
+        </w:rPr>
+        <w:fldChar w:fldCharType="end"/>
+      </w:r>
     </w:p>
     <w:p/>
     <w:sectPr>

</xml_diff>